<commit_message>
Bỏ load mặc định khối lượng = 0 ở công đoạn bổ sung khối lượng sửa lại một số hướng dẫn thao tác
</commit_message>
<xml_diff>
--- a/HD_BEN.docx
+++ b/HD_BEN.docx
@@ -62,16 +62,20 @@
             <w:pPr>
               <w:jc w:val="center"/>
               <w:rPr>
-                <w:sz w:val="24"/>
-                <w:szCs w:val="24"/>
-              </w:rPr>
-            </w:pPr>
-            <w:r>
-              <w:rPr>
-                <w:sz w:val="24"/>
-                <w:szCs w:val="24"/>
-              </w:rPr>
-              <w:t>Các bước thực hiện</w:t>
+                <w:b/>
+                <w:bCs/>
+                <w:sz w:val="24"/>
+                <w:szCs w:val="24"/>
+              </w:rPr>
+            </w:pPr>
+            <w:r>
+              <w:rPr>
+                <w:b/>
+                <w:bCs/>
+                <w:sz w:val="24"/>
+                <w:szCs w:val="24"/>
+              </w:rPr>
+              <w:t>Bước</w:t>
             </w:r>
           </w:p>
         </w:tc>
@@ -84,12 +88,16 @@
             <w:pPr>
               <w:jc w:val="center"/>
               <w:rPr>
-                <w:sz w:val="24"/>
-                <w:szCs w:val="24"/>
-              </w:rPr>
-            </w:pPr>
-            <w:r>
-              <w:rPr>
+                <w:b/>
+                <w:bCs/>
+                <w:sz w:val="24"/>
+                <w:szCs w:val="24"/>
+              </w:rPr>
+            </w:pPr>
+            <w:r>
+              <w:rPr>
+                <w:b/>
+                <w:bCs/>
                 <w:sz w:val="24"/>
                 <w:szCs w:val="24"/>
               </w:rPr>
@@ -106,12 +114,16 @@
             <w:pPr>
               <w:jc w:val="center"/>
               <w:rPr>
-                <w:sz w:val="24"/>
-                <w:szCs w:val="24"/>
-              </w:rPr>
-            </w:pPr>
-            <w:r>
-              <w:rPr>
+                <w:b/>
+                <w:bCs/>
+                <w:sz w:val="24"/>
+                <w:szCs w:val="24"/>
+              </w:rPr>
+            </w:pPr>
+            <w:r>
+              <w:rPr>
+                <w:b/>
+                <w:bCs/>
                 <w:sz w:val="24"/>
                 <w:szCs w:val="24"/>
               </w:rPr>
@@ -133,17 +145,34 @@
             <w:pPr>
               <w:jc w:val="center"/>
               <w:rPr>
-                <w:sz w:val="24"/>
-                <w:szCs w:val="24"/>
-              </w:rPr>
-            </w:pPr>
-            <w:r>
-              <w:rPr>
-                <w:sz w:val="24"/>
-                <w:szCs w:val="24"/>
+                <w:b/>
+                <w:bCs/>
+                <w:sz w:val="24"/>
+                <w:szCs w:val="24"/>
+                <w:u w:val="single"/>
+              </w:rPr>
+            </w:pPr>
+            <w:r>
+              <w:rPr>
+                <w:b/>
+                <w:bCs/>
+                <w:sz w:val="24"/>
+                <w:szCs w:val="24"/>
+                <w:u w:val="single"/>
               </w:rPr>
               <w:t>Bước 1</w:t>
             </w:r>
+          </w:p>
+          <w:p>
+            <w:pPr>
+              <w:jc w:val="center"/>
+              <w:rPr>
+                <w:b/>
+                <w:bCs/>
+                <w:sz w:val="24"/>
+                <w:szCs w:val="24"/>
+              </w:rPr>
+            </w:pPr>
           </w:p>
           <w:p>
             <w:pPr>
@@ -205,7 +234,7 @@
                                 </pic:cNvPicPr>
                               </pic:nvPicPr>
                               <pic:blipFill>
-                                <a:blip r:embed="rId5">
+                                <a:blip r:embed="rId8">
                                   <a:extLst>
                                     <a:ext uri="{28A0092B-C50C-407E-A947-70E740481C1C}">
                                       <a14:useLocalDpi xmlns:a14="http://schemas.microsoft.com/office/drawing/2010/main" val="0"/>
@@ -259,7 +288,7 @@
                         <v:path o:connecttype="none"/>
                       </v:shape>
                       <v:shape id="Picture 34" o:spid="_x0000_s1028" type="#_x0000_t75" style="position:absolute;left:2415;width:11871;height:11620;visibility:visible;mso-wrap-style:square" o:gfxdata="UEsDBBQABgAIAAAAIQDb4fbL7gAAAIUBAAATAAAAW0NvbnRlbnRfVHlwZXNdLnhtbHyQz07DMAyH&#10;70i8Q+QralM4IITa7kDhCAiNB7ASt43WOlEcyvb2pNu4IODoPz9/n1xv9vOkForiPDdwXVagiI23&#10;jocG3rdPxR0oScgWJ8/UwIEENu3lRb09BBKV0ywNjCmFe63FjDSjlD4Q50nv44wpl3HQAc0OB9I3&#10;VXWrjedEnIq03oC27qjHjympx31un0wiTQLq4bS4shrAECZnMGVTvbD9QSnOhDInjzsyuiBXWQP0&#10;r4R18jfgnHvJr4nOknrFmJ5xzhraRtHWf3Kkpfz/yGo5S+H73hkquyhdjr3R8m2lj09svwAAAP//&#10;AwBQSwMEFAAGAAgAAAAhAFr0LFu/AAAAFQEAAAsAAABfcmVscy8ucmVsc2zPwWrDMAwG4Ptg72B0&#10;X5TuUMaI01uh19I+gLGVxCy2jGSy9e1nemrHjpL4P0nD4SetZiPRyNnCruvBUPYcYp4tXC/Htw8w&#10;Wl0ObuVMFm6kcBhfX4Yzra62kC6xqGlKVgtLreUTUf1CyWnHhXKbTCzJ1VbKjMX5LzcTvvf9HuXR&#10;gPHJNKdgQU5hB+ZyK23zHztFL6w81c5zQp6m6P9TMfB3PtPWFCczVQtB9N4U2rp2HOA44NMz4y8A&#10;AAD//wMAUEsDBBQABgAIAAAAIQCuAqZEwwAAANsAAAAPAAAAZHJzL2Rvd25yZXYueG1sRI9PawIx&#10;FMTvQr9DeIXeNNs/trI1ShEKvYi6LZ4fm2eydPOyJFl3++1NQfA4zMxvmOV6dK04U4iNZwWPswIE&#10;ce11w0bBz/fndAEiJmSNrWdS8EcR1qu7yRJL7Qc+0LlKRmQIxxIV2JS6UspYW3IYZ74jzt7JB4cp&#10;y2CkDjhkuGvlU1G8SocN5wWLHW0s1b9V7xTs58c3u+nN1oc69rsgza46DUo93I8f7yASjekWvra/&#10;tILnF/j/kn+AXF0AAAD//wMAUEsBAi0AFAAGAAgAAAAhANvh9svuAAAAhQEAABMAAAAAAAAAAAAA&#10;AAAAAAAAAFtDb250ZW50X1R5cGVzXS54bWxQSwECLQAUAAYACAAAACEAWvQsW78AAAAVAQAACwAA&#10;AAAAAAAAAAAAAAAfAQAAX3JlbHMvLnJlbHNQSwECLQAUAAYACAAAACEArgKmRMMAAADbAAAADwAA&#10;AAAAAAAAAAAAAAAHAgAAZHJzL2Rvd25yZXYueG1sUEsFBgAAAAADAAMAtwAAAPcCAAAAAA==&#10;">
-                        <v:imagedata r:id="rId6" o:title=""/>
+                        <v:imagedata r:id="rId9" o:title=""/>
                       </v:shape>
                       <w10:anchorlock/>
                     </v:group>
@@ -351,7 +380,7 @@
                           <pic:cNvPicPr/>
                         </pic:nvPicPr>
                         <pic:blipFill>
-                          <a:blip r:embed="rId7" cstate="print">
+                          <a:blip r:embed="rId10" cstate="print">
                             <a:extLst>
                               <a:ext uri="{28A0092B-C50C-407E-A947-70E740481C1C}">
                                 <a14:useLocalDpi xmlns:a14="http://schemas.microsoft.com/office/drawing/2010/main" val="0"/>
@@ -425,24 +454,44 @@
             <w:pPr>
               <w:jc w:val="center"/>
               <w:rPr>
-                <w:sz w:val="24"/>
-                <w:szCs w:val="24"/>
-              </w:rPr>
-            </w:pPr>
-            <w:r>
-              <w:rPr>
-                <w:sz w:val="24"/>
-                <w:szCs w:val="24"/>
+                <w:b/>
+                <w:bCs/>
+                <w:sz w:val="24"/>
+                <w:szCs w:val="24"/>
+                <w:u w:val="single"/>
+              </w:rPr>
+            </w:pPr>
+            <w:r>
+              <w:rPr>
+                <w:b/>
+                <w:bCs/>
+                <w:sz w:val="24"/>
+                <w:szCs w:val="24"/>
+                <w:u w:val="single"/>
               </w:rPr>
               <w:t xml:space="preserve">Bước </w:t>
             </w:r>
             <w:r>
               <w:rPr>
-                <w:sz w:val="24"/>
-                <w:szCs w:val="24"/>
+                <w:b/>
+                <w:bCs/>
+                <w:sz w:val="24"/>
+                <w:szCs w:val="24"/>
+                <w:u w:val="single"/>
               </w:rPr>
               <w:t>2</w:t>
             </w:r>
+          </w:p>
+          <w:p>
+            <w:pPr>
+              <w:jc w:val="center"/>
+              <w:rPr>
+                <w:b/>
+                <w:bCs/>
+                <w:sz w:val="24"/>
+                <w:szCs w:val="24"/>
+              </w:rPr>
+            </w:pPr>
           </w:p>
           <w:p>
             <w:pPr>
@@ -494,7 +543,7 @@
                           <pic:cNvPicPr/>
                         </pic:nvPicPr>
                         <pic:blipFill rotWithShape="1">
-                          <a:blip r:embed="rId8"/>
+                          <a:blip r:embed="rId11"/>
                           <a:srcRect t="6644" b="9399"/>
                           <a:stretch/>
                         </pic:blipFill>
@@ -580,7 +629,7 @@
                           <pic:cNvPicPr/>
                         </pic:nvPicPr>
                         <pic:blipFill>
-                          <a:blip r:embed="rId9" cstate="print">
+                          <a:blip r:embed="rId12" cstate="print">
                             <a:extLst>
                               <a:ext uri="{28A0092B-C50C-407E-A947-70E740481C1C}">
                                 <a14:useLocalDpi xmlns:a14="http://schemas.microsoft.com/office/drawing/2010/main" val="0"/>
@@ -676,24 +725,42 @@
             <w:pPr>
               <w:jc w:val="center"/>
               <w:rPr>
-                <w:sz w:val="24"/>
-                <w:szCs w:val="24"/>
-              </w:rPr>
-            </w:pPr>
-            <w:r>
-              <w:rPr>
-                <w:sz w:val="24"/>
-                <w:szCs w:val="24"/>
+                <w:b/>
+                <w:bCs/>
+                <w:sz w:val="24"/>
+                <w:szCs w:val="24"/>
+                <w:u w:val="single"/>
+              </w:rPr>
+            </w:pPr>
+            <w:r>
+              <w:rPr>
+                <w:b/>
+                <w:bCs/>
+                <w:sz w:val="24"/>
+                <w:szCs w:val="24"/>
+                <w:u w:val="single"/>
               </w:rPr>
               <w:t xml:space="preserve">Bước </w:t>
             </w:r>
             <w:r>
               <w:rPr>
-                <w:sz w:val="24"/>
-                <w:szCs w:val="24"/>
+                <w:b/>
+                <w:bCs/>
+                <w:sz w:val="24"/>
+                <w:szCs w:val="24"/>
+                <w:u w:val="single"/>
               </w:rPr>
               <w:t>3</w:t>
             </w:r>
+          </w:p>
+          <w:p>
+            <w:pPr>
+              <w:jc w:val="center"/>
+              <w:rPr>
+                <w:sz w:val="24"/>
+                <w:szCs w:val="24"/>
+              </w:rPr>
+            </w:pPr>
           </w:p>
           <w:p>
             <w:pPr>
@@ -766,7 +833,7 @@
                                 </pic:cNvPicPr>
                               </pic:nvPicPr>
                               <pic:blipFill>
-                                <a:blip r:embed="rId10"/>
+                                <a:blip r:embed="rId13"/>
                                 <a:stretch>
                                   <a:fillRect/>
                                 </a:stretch>
@@ -795,7 +862,7 @@
                         <v:path o:connecttype="none"/>
                       </v:shape>
                       <v:shape id="Picture 7" o:spid="_x0000_s1028" type="#_x0000_t75" style="position:absolute;width:26473;height:34550;visibility:visible;mso-wrap-style:square" o:gfxdata="UEsDBBQABgAIAAAAIQDb4fbL7gAAAIUBAAATAAAAW0NvbnRlbnRfVHlwZXNdLnhtbHyQz07DMAyH&#10;70i8Q+QralM4IITa7kDhCAiNB7ASt43WOlEcyvb2pNu4IODoPz9/n1xv9vOkForiPDdwXVagiI23&#10;jocG3rdPxR0oScgWJ8/UwIEENu3lRb09BBKV0ywNjCmFe63FjDSjlD4Q50nv44wpl3HQAc0OB9I3&#10;VXWrjedEnIq03oC27qjHjympx31un0wiTQLq4bS4shrAECZnMGVTvbD9QSnOhDInjzsyuiBXWQP0&#10;r4R18jfgnHvJr4nOknrFmJ5xzhraRtHWf3Kkpfz/yGo5S+H73hkquyhdjr3R8m2lj09svwAAAP//&#10;AwBQSwMEFAAGAAgAAAAhAFr0LFu/AAAAFQEAAAsAAABfcmVscy8ucmVsc2zPwWrDMAwG4Ptg72B0&#10;X5TuUMaI01uh19I+gLGVxCy2jGSy9e1nemrHjpL4P0nD4SetZiPRyNnCruvBUPYcYp4tXC/Htw8w&#10;Wl0ObuVMFm6kcBhfX4Yzra62kC6xqGlKVgtLreUTUf1CyWnHhXKbTCzJ1VbKjMX5LzcTvvf9HuXR&#10;gPHJNKdgQU5hB+ZyK23zHztFL6w81c5zQp6m6P9TMfB3PtPWFCczVQtB9N4U2rp2HOA44NMz4y8A&#10;AAD//wMAUEsDBBQABgAIAAAAIQAKBDAtxAAAANoAAAAPAAAAZHJzL2Rvd25yZXYueG1sRI/NawIx&#10;FMTvBf+H8Aq9abY9+LEaRSyFPRRBW0uPj83bD928LEm6u/73RhB6HGbmN8xqM5hGdOR8bVnB6yQB&#10;QZxbXXOp4PvrYzwH4QOyxsYyKbiSh8169LTCVNueD9QdQykihH2KCqoQ2lRKn1dk0E9sSxy9wjqD&#10;IUpXSu2wj3DTyLckmUqDNceFClvaVZRfjn9GwfTzNP/dbxc/Rdmdi8y6d9lnZ6VenoftEkSgIfyH&#10;H+1MK5jB/Uq8AXJ9AwAA//8DAFBLAQItABQABgAIAAAAIQDb4fbL7gAAAIUBAAATAAAAAAAAAAAA&#10;AAAAAAAAAABbQ29udGVudF9UeXBlc10ueG1sUEsBAi0AFAAGAAgAAAAhAFr0LFu/AAAAFQEAAAsA&#10;AAAAAAAAAAAAAAAAHwEAAF9yZWxzLy5yZWxzUEsBAi0AFAAGAAgAAAAhAAoEMC3EAAAA2gAAAA8A&#10;AAAAAAAAAAAAAAAABwIAAGRycy9kb3ducmV2LnhtbFBLBQYAAAAAAwADALcAAAD4AgAAAAA=&#10;">
-                        <v:imagedata r:id="rId11" o:title=""/>
+                        <v:imagedata r:id="rId14" o:title=""/>
                       </v:shape>
                       <w10:anchorlock/>
                     </v:group>
@@ -1046,12 +1113,16 @@
             <w:pPr>
               <w:jc w:val="center"/>
               <w:rPr>
-                <w:sz w:val="24"/>
-                <w:szCs w:val="24"/>
-              </w:rPr>
-            </w:pPr>
-            <w:r>
-              <w:rPr>
+                <w:b/>
+                <w:bCs/>
+                <w:sz w:val="24"/>
+                <w:szCs w:val="24"/>
+              </w:rPr>
+            </w:pPr>
+            <w:r>
+              <w:rPr>
+                <w:b/>
+                <w:bCs/>
                 <w:sz w:val="24"/>
                 <w:szCs w:val="24"/>
               </w:rPr>
@@ -1060,11 +1131,22 @@
             </w:r>
             <w:r>
               <w:rPr>
+                <w:b/>
+                <w:bCs/>
                 <w:sz w:val="24"/>
                 <w:szCs w:val="24"/>
               </w:rPr>
               <w:t>3.1</w:t>
             </w:r>
+          </w:p>
+          <w:p>
+            <w:pPr>
+              <w:jc w:val="center"/>
+              <w:rPr>
+                <w:sz w:val="24"/>
+                <w:szCs w:val="24"/>
+              </w:rPr>
+            </w:pPr>
           </w:p>
           <w:p>
             <w:pPr>
@@ -1116,7 +1198,7 @@
                           <pic:cNvPicPr/>
                         </pic:nvPicPr>
                         <pic:blipFill>
-                          <a:blip r:embed="rId12"/>
+                          <a:blip r:embed="rId15"/>
                           <a:stretch>
                             <a:fillRect/>
                           </a:stretch>
@@ -1174,7 +1256,7 @@
                           <pic:cNvPicPr/>
                         </pic:nvPicPr>
                         <pic:blipFill>
-                          <a:blip r:embed="rId13"/>
+                          <a:blip r:embed="rId16"/>
                           <a:stretch>
                             <a:fillRect/>
                           </a:stretch>
@@ -1376,12 +1458,16 @@
             <w:pPr>
               <w:jc w:val="center"/>
               <w:rPr>
-                <w:sz w:val="24"/>
-                <w:szCs w:val="24"/>
-              </w:rPr>
-            </w:pPr>
-            <w:r>
-              <w:rPr>
+                <w:b/>
+                <w:bCs/>
+                <w:sz w:val="24"/>
+                <w:szCs w:val="24"/>
+              </w:rPr>
+            </w:pPr>
+            <w:r>
+              <w:rPr>
+                <w:b/>
+                <w:bCs/>
                 <w:sz w:val="24"/>
                 <w:szCs w:val="24"/>
               </w:rPr>
@@ -1389,11 +1475,22 @@
             </w:r>
             <w:r>
               <w:rPr>
+                <w:b/>
+                <w:bCs/>
                 <w:sz w:val="24"/>
                 <w:szCs w:val="24"/>
               </w:rPr>
               <w:t>3.2</w:t>
             </w:r>
+          </w:p>
+          <w:p>
+            <w:pPr>
+              <w:jc w:val="center"/>
+              <w:rPr>
+                <w:sz w:val="24"/>
+                <w:szCs w:val="24"/>
+              </w:rPr>
+            </w:pPr>
           </w:p>
           <w:p>
             <w:pPr>
@@ -1452,7 +1549,7 @@
                           <pic:cNvPicPr/>
                         </pic:nvPicPr>
                         <pic:blipFill rotWithShape="1">
-                          <a:blip r:embed="rId14"/>
+                          <a:blip r:embed="rId17"/>
                           <a:srcRect b="21159"/>
                           <a:stretch/>
                         </pic:blipFill>
@@ -1622,12 +1719,16 @@
             <w:pPr>
               <w:jc w:val="center"/>
               <w:rPr>
-                <w:sz w:val="24"/>
-                <w:szCs w:val="24"/>
-              </w:rPr>
-            </w:pPr>
-            <w:r>
-              <w:rPr>
+                <w:b/>
+                <w:bCs/>
+                <w:sz w:val="24"/>
+                <w:szCs w:val="24"/>
+              </w:rPr>
+            </w:pPr>
+            <w:r>
+              <w:rPr>
+                <w:b/>
+                <w:bCs/>
                 <w:sz w:val="24"/>
                 <w:szCs w:val="24"/>
               </w:rPr>
@@ -1635,11 +1736,22 @@
             </w:r>
             <w:r>
               <w:rPr>
+                <w:b/>
+                <w:bCs/>
                 <w:sz w:val="24"/>
                 <w:szCs w:val="24"/>
               </w:rPr>
               <w:t>3.3</w:t>
             </w:r>
+          </w:p>
+          <w:p>
+            <w:pPr>
+              <w:jc w:val="center"/>
+              <w:rPr>
+                <w:sz w:val="24"/>
+                <w:szCs w:val="24"/>
+              </w:rPr>
+            </w:pPr>
           </w:p>
           <w:p>
             <w:pPr>
@@ -1690,7 +1802,7 @@
                           <pic:cNvPicPr/>
                         </pic:nvPicPr>
                         <pic:blipFill>
-                          <a:blip r:embed="rId15"/>
+                          <a:blip r:embed="rId18"/>
                           <a:stretch>
                             <a:fillRect/>
                           </a:stretch>
@@ -1834,17 +1946,32 @@
             <w:pPr>
               <w:jc w:val="center"/>
               <w:rPr>
-                <w:sz w:val="24"/>
-                <w:szCs w:val="24"/>
-              </w:rPr>
-            </w:pPr>
-            <w:r>
-              <w:rPr>
-                <w:sz w:val="24"/>
-                <w:szCs w:val="24"/>
+                <w:b/>
+                <w:bCs/>
+                <w:sz w:val="24"/>
+                <w:szCs w:val="24"/>
+                <w:u w:val="single"/>
+              </w:rPr>
+            </w:pPr>
+            <w:r>
+              <w:rPr>
+                <w:b/>
+                <w:bCs/>
+                <w:sz w:val="24"/>
+                <w:szCs w:val="24"/>
+                <w:u w:val="single"/>
               </w:rPr>
               <w:t>Bước 4</w:t>
             </w:r>
+          </w:p>
+          <w:p>
+            <w:pPr>
+              <w:jc w:val="center"/>
+              <w:rPr>
+                <w:sz w:val="24"/>
+                <w:szCs w:val="24"/>
+              </w:rPr>
+            </w:pPr>
           </w:p>
           <w:p>
             <w:pPr>
@@ -1895,7 +2022,7 @@
                           <pic:cNvPicPr/>
                         </pic:nvPicPr>
                         <pic:blipFill>
-                          <a:blip r:embed="rId16"/>
+                          <a:blip r:embed="rId19"/>
                           <a:stretch>
                             <a:fillRect/>
                           </a:stretch>
@@ -1951,7 +2078,7 @@
                           <pic:cNvPicPr/>
                         </pic:nvPicPr>
                         <pic:blipFill>
-                          <a:blip r:embed="rId17"/>
+                          <a:blip r:embed="rId20"/>
                           <a:stretch>
                             <a:fillRect/>
                           </a:stretch>
@@ -2080,8 +2207,7 @@
           <w:p>
             <w:pPr>
               <w:rPr>
-                <w:sz w:val="24"/>
-                <w:szCs w:val="24"/>
+                <w:noProof/>
               </w:rPr>
             </w:pPr>
             <w:r>
@@ -2104,7 +2230,7 @@
                           <pic:cNvPicPr/>
                         </pic:nvPicPr>
                         <pic:blipFill rotWithShape="1">
-                          <a:blip r:embed="rId18"/>
+                          <a:blip r:embed="rId21"/>
                           <a:srcRect b="17733"/>
                           <a:stretch/>
                         </pic:blipFill>
@@ -2132,11 +2258,88 @@
               </w:drawing>
             </w:r>
           </w:p>
+          <w:p>
+            <w:pPr>
+              <w:rPr>
+                <w:sz w:val="24"/>
+                <w:szCs w:val="24"/>
+              </w:rPr>
+            </w:pPr>
+          </w:p>
+          <w:p>
+            <w:pPr>
+              <w:rPr>
+                <w:sz w:val="24"/>
+                <w:szCs w:val="24"/>
+              </w:rPr>
+            </w:pPr>
+          </w:p>
+          <w:p>
+            <w:pPr>
+              <w:rPr>
+                <w:sz w:val="24"/>
+                <w:szCs w:val="24"/>
+              </w:rPr>
+            </w:pPr>
+          </w:p>
+          <w:p>
+            <w:pPr>
+              <w:rPr>
+                <w:noProof/>
+              </w:rPr>
+            </w:pPr>
+          </w:p>
+          <w:p>
+            <w:pPr>
+              <w:rPr>
+                <w:sz w:val="24"/>
+                <w:szCs w:val="24"/>
+              </w:rPr>
+            </w:pPr>
+          </w:p>
+          <w:p>
+            <w:pPr>
+              <w:rPr>
+                <w:sz w:val="24"/>
+                <w:szCs w:val="24"/>
+              </w:rPr>
+            </w:pPr>
+          </w:p>
+          <w:p>
+            <w:pPr>
+              <w:rPr>
+                <w:noProof/>
+              </w:rPr>
+            </w:pPr>
+          </w:p>
+          <w:p>
+            <w:pPr>
+              <w:rPr>
+                <w:sz w:val="24"/>
+                <w:szCs w:val="24"/>
+              </w:rPr>
+            </w:pPr>
+          </w:p>
+          <w:p>
+            <w:pPr>
+              <w:rPr>
+                <w:noProof/>
+              </w:rPr>
+            </w:pPr>
+          </w:p>
+          <w:p>
+            <w:pPr>
+              <w:rPr>
+                <w:sz w:val="24"/>
+                <w:szCs w:val="24"/>
+              </w:rPr>
+            </w:pPr>
+          </w:p>
         </w:tc>
       </w:tr>
       <w:tr>
         <w:trPr>
-          <w:trHeight w:val="3945"/>
+          <w:trHeight w:val="3682"/>
         </w:trPr>
         <w:tc>
           <w:tcPr>
@@ -2186,7 +2389,7 @@
                           <pic:cNvPicPr/>
                         </pic:nvPicPr>
                         <pic:blipFill>
-                          <a:blip r:embed="rId19"/>
+                          <a:blip r:embed="rId22"/>
                           <a:stretch>
                             <a:fillRect/>
                           </a:stretch>
@@ -2242,7 +2445,7 @@
                           <pic:cNvPicPr/>
                         </pic:nvPicPr>
                         <pic:blipFill rotWithShape="1">
-                          <a:blip r:embed="rId20"/>
+                          <a:blip r:embed="rId23"/>
                           <a:srcRect r="36693"/>
                           <a:stretch/>
                         </pic:blipFill>
@@ -2322,7 +2525,7 @@
       </w:tr>
       <w:tr>
         <w:trPr>
-          <w:trHeight w:val="2124"/>
+          <w:trHeight w:val="1268"/>
         </w:trPr>
         <w:tc>
           <w:tcPr>
@@ -2340,11 +2543,30 @@
             </w:pPr>
             <w:r>
               <w:rPr>
-                <w:sz w:val="24"/>
-                <w:szCs w:val="24"/>
-              </w:rPr>
-              <w:t>Bước 5:</w:t>
-            </w:r>
+                <w:b/>
+                <w:bCs/>
+                <w:sz w:val="24"/>
+                <w:szCs w:val="24"/>
+                <w:u w:val="single"/>
+              </w:rPr>
+              <w:t>Bước 5</w:t>
+            </w:r>
+            <w:r>
+              <w:rPr>
+                <w:sz w:val="24"/>
+                <w:szCs w:val="24"/>
+              </w:rPr>
+              <w:t>:</w:t>
+            </w:r>
+          </w:p>
+          <w:p>
+            <w:pPr>
+              <w:jc w:val="center"/>
+              <w:rPr>
+                <w:sz w:val="24"/>
+                <w:szCs w:val="24"/>
+              </w:rPr>
+            </w:pPr>
           </w:p>
           <w:p>
             <w:pPr>
@@ -2395,7 +2617,7 @@
                           <pic:cNvPicPr/>
                         </pic:nvPicPr>
                         <pic:blipFill>
-                          <a:blip r:embed="rId21"/>
+                          <a:blip r:embed="rId24"/>
                           <a:stretch>
                             <a:fillRect/>
                           </a:stretch>
@@ -2493,7 +2715,7 @@
       </w:tr>
       <w:tr>
         <w:trPr>
-          <w:trHeight w:val="9066"/>
+          <w:trHeight w:val="8487"/>
         </w:trPr>
         <w:tc>
           <w:tcPr>
@@ -2543,7 +2765,7 @@
                           <pic:cNvPicPr/>
                         </pic:nvPicPr>
                         <pic:blipFill>
-                          <a:blip r:embed="rId22"/>
+                          <a:blip r:embed="rId25"/>
                           <a:stretch>
                             <a:fillRect/>
                           </a:stretch>
@@ -2719,13 +2941,201 @@
       </w:pPr>
     </w:p>
     <w:sectPr>
+      <w:footerReference w:type="default" r:id="rId26"/>
       <w:pgSz w:w="12240" w:h="15840"/>
-      <w:pgMar w:top="284" w:right="900" w:bottom="851" w:left="851" w:header="708" w:footer="708" w:gutter="0"/>
+      <w:pgMar w:top="567" w:right="900" w:bottom="851" w:left="851" w:header="708" w:footer="450" w:gutter="0"/>
       <w:cols w:space="708"/>
       <w:docGrid w:linePitch="360"/>
     </w:sectPr>
   </w:body>
 </w:document>
+</file>
+
+<file path=word/endnotes.xml><?xml version="1.0" encoding="utf-8"?>
+<w:endnotes xmlns:wpc="http://schemas.microsoft.com/office/word/2010/wordprocessingCanvas" xmlns:cx="http://schemas.microsoft.com/office/drawing/2014/chartex" xmlns:cx1="http://schemas.microsoft.com/office/drawing/2015/9/8/chartex" xmlns:cx2="http://schemas.microsoft.com/office/drawing/2015/10/21/chartex" xmlns:cx3="http://schemas.microsoft.com/office/drawing/2016/5/9/chartex" xmlns:cx4="http://schemas.microsoft.com/office/drawing/2016/5/10/chartex" xmlns:cx5="http://schemas.microsoft.com/office/drawing/2016/5/11/chartex" xmlns:cx6="http://schemas.microsoft.com/office/drawing/2016/5/12/chartex" xmlns:cx7="http://schemas.microsoft.com/office/drawing/2016/5/13/chartex" xmlns:cx8="http://schemas.microsoft.com/office/drawing/2016/5/14/chartex" xmlns:mc="http://schemas.openxmlformats.org/markup-compatibility/2006" xmlns:aink="http://schemas.microsoft.com/office/drawing/2016/ink" xmlns:am3d="http://schemas.microsoft.com/office/drawing/2017/model3d" xmlns:o="urn:schemas-microsoft-com:office:office" xmlns:r="http://schemas.openxmlformats.org/officeDocument/2006/relationships" xmlns:m="http://schemas.openxmlformats.org/officeDocument/2006/math" xmlns:v="urn:schemas-microsoft-com:vml" xmlns:wp14="http://schemas.microsoft.com/office/word/2010/wordprocessingDrawing" xmlns:wp="http://schemas.openxmlformats.org/drawingml/2006/wordprocessingDrawing" xmlns:w10="urn:schemas-microsoft-com:office:word" xmlns:w="http://schemas.openxmlformats.org/wordprocessingml/2006/main" xmlns:w14="http://schemas.microsoft.com/office/word/2010/wordml" xmlns:w15="http://schemas.microsoft.com/office/word/2012/wordml" xmlns:w16cex="http://schemas.microsoft.com/office/word/2018/wordml/cex" xmlns:w16cid="http://schemas.microsoft.com/office/word/2016/wordml/cid" xmlns:w16="http://schemas.microsoft.com/office/word/2018/wordml" xmlns:w16se="http://schemas.microsoft.com/office/word/2015/wordml/symex" xmlns:wpg="http://schemas.microsoft.com/office/word/2010/wordprocessingGroup" xmlns:wpi="http://schemas.microsoft.com/office/word/2010/wordprocessingInk" xmlns:wne="http://schemas.microsoft.com/office/word/2006/wordml" xmlns:wps="http://schemas.microsoft.com/office/word/2010/wordprocessingShape" mc:Ignorable="w14 w15 w16se w16cid w16 w16cex wp14">
+  <w:endnote w:type="separator" w:id="-1">
+    <w:p>
+      <w:pPr>
+        <w:spacing w:after="0" w:line="240" w:lineRule="auto"/>
+      </w:pPr>
+      <w:r>
+        <w:separator/>
+      </w:r>
+    </w:p>
+  </w:endnote>
+  <w:endnote w:type="continuationSeparator" w:id="0">
+    <w:p>
+      <w:pPr>
+        <w:spacing w:after="0" w:line="240" w:lineRule="auto"/>
+      </w:pPr>
+      <w:r>
+        <w:continuationSeparator/>
+      </w:r>
+    </w:p>
+  </w:endnote>
+</w:endnotes>
+</file>
+
+<file path=word/footer1.xml><?xml version="1.0" encoding="utf-8"?>
+<w:ftr xmlns:wpc="http://schemas.microsoft.com/office/word/2010/wordprocessingCanvas" xmlns:cx="http://schemas.microsoft.com/office/drawing/2014/chartex" xmlns:cx1="http://schemas.microsoft.com/office/drawing/2015/9/8/chartex" xmlns:cx2="http://schemas.microsoft.com/office/drawing/2015/10/21/chartex" xmlns:cx3="http://schemas.microsoft.com/office/drawing/2016/5/9/chartex" xmlns:cx4="http://schemas.microsoft.com/office/drawing/2016/5/10/chartex" xmlns:cx5="http://schemas.microsoft.com/office/drawing/2016/5/11/chartex" xmlns:cx6="http://schemas.microsoft.com/office/drawing/2016/5/12/chartex" xmlns:cx7="http://schemas.microsoft.com/office/drawing/2016/5/13/chartex" xmlns:cx8="http://schemas.microsoft.com/office/drawing/2016/5/14/chartex" xmlns:mc="http://schemas.openxmlformats.org/markup-compatibility/2006" xmlns:aink="http://schemas.microsoft.com/office/drawing/2016/ink" xmlns:am3d="http://schemas.microsoft.com/office/drawing/2017/model3d" xmlns:o="urn:schemas-microsoft-com:office:office" xmlns:r="http://schemas.openxmlformats.org/officeDocument/2006/relationships" xmlns:m="http://schemas.openxmlformats.org/officeDocument/2006/math" xmlns:v="urn:schemas-microsoft-com:vml" xmlns:wp14="http://schemas.microsoft.com/office/word/2010/wordprocessingDrawing" xmlns:wp="http://schemas.openxmlformats.org/drawingml/2006/wordprocessingDrawing" xmlns:w10="urn:schemas-microsoft-com:office:word" xmlns:w="http://schemas.openxmlformats.org/wordprocessingml/2006/main" xmlns:w14="http://schemas.microsoft.com/office/word/2010/wordml" xmlns:w15="http://schemas.microsoft.com/office/word/2012/wordml" xmlns:w16cex="http://schemas.microsoft.com/office/word/2018/wordml/cex" xmlns:w16cid="http://schemas.microsoft.com/office/word/2016/wordml/cid" xmlns:w16="http://schemas.microsoft.com/office/word/2018/wordml" xmlns:w16se="http://schemas.microsoft.com/office/word/2015/wordml/symex" xmlns:wpg="http://schemas.microsoft.com/office/word/2010/wordprocessingGroup" xmlns:wpi="http://schemas.microsoft.com/office/word/2010/wordprocessingInk" xmlns:wne="http://schemas.microsoft.com/office/word/2006/wordml" xmlns:wps="http://schemas.microsoft.com/office/word/2010/wordprocessingShape" mc:Ignorable="w14 w15 w16se w16cid w16 w16cex wp14">
+  <w:p>
+    <w:pPr>
+      <w:pStyle w:val="Footer"/>
+      <w:tabs>
+        <w:tab w:val="clear" w:pos="4680"/>
+        <w:tab w:val="clear" w:pos="9360"/>
+      </w:tabs>
+      <w:jc w:val="right"/>
+      <w:rPr>
+        <w:caps/>
+        <w:noProof/>
+        <w:color w:val="000000" w:themeColor="text1"/>
+        <w:sz w:val="20"/>
+        <w:szCs w:val="20"/>
+      </w:rPr>
+    </w:pPr>
+    <w:r>
+      <w:rPr>
+        <w:caps/>
+        <w:color w:val="000000" w:themeColor="text1"/>
+        <w:sz w:val="20"/>
+        <w:szCs w:val="20"/>
+      </w:rPr>
+      <w:t xml:space="preserve">Trang </w:t>
+    </w:r>
+    <w:r>
+      <w:rPr>
+        <w:caps/>
+        <w:color w:val="000000" w:themeColor="text1"/>
+        <w:sz w:val="20"/>
+        <w:szCs w:val="20"/>
+      </w:rPr>
+      <w:fldChar w:fldCharType="begin"/>
+    </w:r>
+    <w:r>
+      <w:rPr>
+        <w:caps/>
+        <w:color w:val="000000" w:themeColor="text1"/>
+        <w:sz w:val="20"/>
+        <w:szCs w:val="20"/>
+      </w:rPr>
+      <w:instrText xml:space="preserve"> PAGE   \* MERGEFORMAT </w:instrText>
+    </w:r>
+    <w:r>
+      <w:rPr>
+        <w:caps/>
+        <w:color w:val="000000" w:themeColor="text1"/>
+        <w:sz w:val="20"/>
+        <w:szCs w:val="20"/>
+      </w:rPr>
+      <w:fldChar w:fldCharType="separate"/>
+    </w:r>
+    <w:r>
+      <w:rPr>
+        <w:caps/>
+        <w:noProof/>
+        <w:color w:val="000000" w:themeColor="text1"/>
+        <w:sz w:val="20"/>
+        <w:szCs w:val="20"/>
+      </w:rPr>
+      <w:t>3</w:t>
+    </w:r>
+    <w:r>
+      <w:rPr>
+        <w:caps/>
+        <w:color w:val="000000" w:themeColor="text1"/>
+        <w:sz w:val="20"/>
+        <w:szCs w:val="20"/>
+      </w:rPr>
+      <w:fldChar w:fldCharType="end"/>
+    </w:r>
+    <w:r>
+      <w:rPr>
+        <w:caps/>
+        <w:color w:val="000000" w:themeColor="text1"/>
+        <w:sz w:val="20"/>
+        <w:szCs w:val="20"/>
+      </w:rPr>
+      <w:t>/</w:t>
+    </w:r>
+    <w:r>
+      <w:rPr>
+        <w:caps/>
+        <w:color w:val="000000" w:themeColor="text1"/>
+        <w:sz w:val="20"/>
+        <w:szCs w:val="20"/>
+      </w:rPr>
+      <w:fldChar w:fldCharType="begin"/>
+    </w:r>
+    <w:r>
+      <w:rPr>
+        <w:caps/>
+        <w:color w:val="000000" w:themeColor="text1"/>
+        <w:sz w:val="20"/>
+        <w:szCs w:val="20"/>
+      </w:rPr>
+      <w:instrText xml:space="preserve"> NUMPAGES   \* MERGEFORMAT </w:instrText>
+    </w:r>
+    <w:r>
+      <w:rPr>
+        <w:caps/>
+        <w:color w:val="000000" w:themeColor="text1"/>
+        <w:sz w:val="20"/>
+        <w:szCs w:val="20"/>
+      </w:rPr>
+      <w:fldChar w:fldCharType="separate"/>
+    </w:r>
+    <w:r>
+      <w:rPr>
+        <w:caps/>
+        <w:noProof/>
+        <w:color w:val="000000" w:themeColor="text1"/>
+        <w:sz w:val="20"/>
+        <w:szCs w:val="20"/>
+      </w:rPr>
+      <w:t>4</w:t>
+    </w:r>
+    <w:r>
+      <w:rPr>
+        <w:caps/>
+        <w:color w:val="000000" w:themeColor="text1"/>
+        <w:sz w:val="20"/>
+        <w:szCs w:val="20"/>
+      </w:rPr>
+      <w:fldChar w:fldCharType="end"/>
+    </w:r>
+  </w:p>
+  <w:p>
+    <w:pPr>
+      <w:pStyle w:val="Footer"/>
+    </w:pPr>
+  </w:p>
+</w:ftr>
+</file>
+
+<file path=word/footnotes.xml><?xml version="1.0" encoding="utf-8"?>
+<w:footnotes xmlns:wpc="http://schemas.microsoft.com/office/word/2010/wordprocessingCanvas" xmlns:cx="http://schemas.microsoft.com/office/drawing/2014/chartex" xmlns:cx1="http://schemas.microsoft.com/office/drawing/2015/9/8/chartex" xmlns:cx2="http://schemas.microsoft.com/office/drawing/2015/10/21/chartex" xmlns:cx3="http://schemas.microsoft.com/office/drawing/2016/5/9/chartex" xmlns:cx4="http://schemas.microsoft.com/office/drawing/2016/5/10/chartex" xmlns:cx5="http://schemas.microsoft.com/office/drawing/2016/5/11/chartex" xmlns:cx6="http://schemas.microsoft.com/office/drawing/2016/5/12/chartex" xmlns:cx7="http://schemas.microsoft.com/office/drawing/2016/5/13/chartex" xmlns:cx8="http://schemas.microsoft.com/office/drawing/2016/5/14/chartex" xmlns:mc="http://schemas.openxmlformats.org/markup-compatibility/2006" xmlns:aink="http://schemas.microsoft.com/office/drawing/2016/ink" xmlns:am3d="http://schemas.microsoft.com/office/drawing/2017/model3d" xmlns:o="urn:schemas-microsoft-com:office:office" xmlns:r="http://schemas.openxmlformats.org/officeDocument/2006/relationships" xmlns:m="http://schemas.openxmlformats.org/officeDocument/2006/math" xmlns:v="urn:schemas-microsoft-com:vml" xmlns:wp14="http://schemas.microsoft.com/office/word/2010/wordprocessingDrawing" xmlns:wp="http://schemas.openxmlformats.org/drawingml/2006/wordprocessingDrawing" xmlns:w10="urn:schemas-microsoft-com:office:word" xmlns:w="http://schemas.openxmlformats.org/wordprocessingml/2006/main" xmlns:w14="http://schemas.microsoft.com/office/word/2010/wordml" xmlns:w15="http://schemas.microsoft.com/office/word/2012/wordml" xmlns:w16cex="http://schemas.microsoft.com/office/word/2018/wordml/cex" xmlns:w16cid="http://schemas.microsoft.com/office/word/2016/wordml/cid" xmlns:w16="http://schemas.microsoft.com/office/word/2018/wordml" xmlns:w16se="http://schemas.microsoft.com/office/word/2015/wordml/symex" xmlns:wpg="http://schemas.microsoft.com/office/word/2010/wordprocessingGroup" xmlns:wpi="http://schemas.microsoft.com/office/word/2010/wordprocessingInk" xmlns:wne="http://schemas.microsoft.com/office/word/2006/wordml" xmlns:wps="http://schemas.microsoft.com/office/word/2010/wordprocessingShape" mc:Ignorable="w14 w15 w16se w16cid w16 w16cex wp14">
+  <w:footnote w:type="separator" w:id="-1">
+    <w:p>
+      <w:pPr>
+        <w:spacing w:after="0" w:line="240" w:lineRule="auto"/>
+      </w:pPr>
+      <w:r>
+        <w:separator/>
+      </w:r>
+    </w:p>
+  </w:footnote>
+  <w:footnote w:type="continuationSeparator" w:id="0">
+    <w:p>
+      <w:pPr>
+        <w:spacing w:after="0" w:line="240" w:lineRule="auto"/>
+      </w:pPr>
+      <w:r>
+        <w:continuationSeparator/>
+      </w:r>
+    </w:p>
+  </w:footnote>
+</w:footnotes>
 </file>
 
 <file path=word/numbering.xml><?xml version="1.0" encoding="utf-8"?>
@@ -3421,6 +3831,50 @@
       <w:contextualSpacing/>
     </w:pPr>
   </w:style>
+  <w:style w:type="paragraph" w:styleId="Header">
+    <w:name w:val="header"/>
+    <w:basedOn w:val="Normal"/>
+    <w:link w:val="HeaderChar"/>
+    <w:uiPriority w:val="99"/>
+    <w:unhideWhenUsed/>
+    <w:rsid w:val="00B3636A"/>
+    <w:pPr>
+      <w:tabs>
+        <w:tab w:val="center" w:pos="4680"/>
+        <w:tab w:val="right" w:pos="9360"/>
+      </w:tabs>
+      <w:spacing w:after="0" w:line="240" w:lineRule="auto"/>
+    </w:pPr>
+  </w:style>
+  <w:style w:type="character" w:customStyle="1" w:styleId="HeaderChar">
+    <w:name w:val="Header Char"/>
+    <w:basedOn w:val="DefaultParagraphFont"/>
+    <w:link w:val="Header"/>
+    <w:uiPriority w:val="99"/>
+    <w:rsid w:val="00B3636A"/>
+  </w:style>
+  <w:style w:type="paragraph" w:styleId="Footer">
+    <w:name w:val="footer"/>
+    <w:basedOn w:val="Normal"/>
+    <w:link w:val="FooterChar"/>
+    <w:uiPriority w:val="99"/>
+    <w:unhideWhenUsed/>
+    <w:rsid w:val="00B3636A"/>
+    <w:pPr>
+      <w:tabs>
+        <w:tab w:val="center" w:pos="4680"/>
+        <w:tab w:val="right" w:pos="9360"/>
+      </w:tabs>
+      <w:spacing w:after="0" w:line="240" w:lineRule="auto"/>
+    </w:pPr>
+  </w:style>
+  <w:style w:type="character" w:customStyle="1" w:styleId="FooterChar">
+    <w:name w:val="Footer Char"/>
+    <w:basedOn w:val="DefaultParagraphFont"/>
+    <w:link w:val="Footer"/>
+    <w:uiPriority w:val="99"/>
+    <w:rsid w:val="00B3636A"/>
+  </w:style>
 </w:styles>
 </file>
 
@@ -3717,4 +4171,16 @@
     </a:ext>
   </a:extLst>
 </a:theme>
+</file>
+
+<file path=customXml/item1.xml><?xml version="1.0" encoding="utf-8"?>
+<b:Sources xmlns:b="http://schemas.openxmlformats.org/officeDocument/2006/bibliography" xmlns="http://schemas.openxmlformats.org/officeDocument/2006/bibliography" SelectedStyle="\APASixthEditionOfficeOnline.xsl" StyleName="APA" Version="6"/>
+</file>
+
+<file path=customXml/itemProps1.xml><?xml version="1.0" encoding="utf-8"?>
+<ds:datastoreItem xmlns:ds="http://schemas.openxmlformats.org/officeDocument/2006/customXml" ds:itemID="{49928401-CFB2-4CEA-98AD-B24997277015}">
+  <ds:schemaRefs>
+    <ds:schemaRef ds:uri="http://schemas.openxmlformats.org/officeDocument/2006/bibliography"/>
+  </ds:schemaRefs>
+</ds:datastoreItem>
 </file>
</xml_diff>